<commit_message>
solicitud de cambios y documentación de cambios
</commit_message>
<xml_diff>
--- a/Proyectos/ControlDeGastos/01. Requerimientos/ControlDeGastos-AnalisisRequerimientos.docx
+++ b/Proyectos/ControlDeGastos/01. Requerimientos/ControlDeGastos-AnalisisRequerimientos.docx
@@ -645,28 +645,28 @@
         <w:tblStyle w:val="Tablaconcuadrcula"/>
         <w:tblW w:w="5000" w:type="pct"/>
         <w:jc w:val="left"/>
-        <w:tblInd w:w="-30" w:type="dxa"/>
+        <w:tblInd w:w="-35" w:type="dxa"/>
         <w:tblCellMar>
           <w:top w:w="0" w:type="dxa"/>
-          <w:left w:w="78" w:type="dxa"/>
+          <w:left w:w="73" w:type="dxa"/>
           <w:bottom w:w="0" w:type="dxa"/>
           <w:right w:w="108" w:type="dxa"/>
         </w:tblCellMar>
         <w:tblLook w:val="04a0"/>
       </w:tblPr>
       <w:tblGrid>
-        <w:gridCol w:w="1293"/>
-        <w:gridCol w:w="7846"/>
+        <w:gridCol w:w="1058"/>
+        <w:gridCol w:w="6421"/>
       </w:tblGrid>
       <w:tr>
         <w:trPr/>
         <w:tc>
           <w:tcPr>
-            <w:tcW w:w="1293" w:type="dxa"/>
+            <w:tcW w:w="1058" w:type="dxa"/>
             <w:tcBorders/>
             <w:shd w:color="auto" w:fill="A6A6A6" w:themeFill="background1" w:themeFillShade="a6" w:val="clear"/>
             <w:tcMar>
-              <w:left w:w="78" w:type="dxa"/>
+              <w:left w:w="73" w:type="dxa"/>
             </w:tcMar>
             <w:vAlign w:val="center"/>
           </w:tcPr>
@@ -691,11 +691,11 @@
         </w:tc>
         <w:tc>
           <w:tcPr>
-            <w:tcW w:w="7846" w:type="dxa"/>
+            <w:tcW w:w="6421" w:type="dxa"/>
             <w:tcBorders/>
             <w:shd w:color="auto" w:fill="A6A6A6" w:themeFill="background1" w:themeFillShade="a6" w:val="clear"/>
             <w:tcMar>
-              <w:left w:w="78" w:type="dxa"/>
+              <w:left w:w="73" w:type="dxa"/>
             </w:tcMar>
             <w:vAlign w:val="center"/>
           </w:tcPr>
@@ -726,12 +726,12 @@
         <w:trPr/>
         <w:tc>
           <w:tcPr>
-            <w:tcW w:w="9139" w:type="dxa"/>
+            <w:tcW w:w="7479" w:type="dxa"/>
             <w:gridSpan w:val="2"/>
             <w:tcBorders/>
             <w:shd w:fill="DDDDDD" w:val="clear"/>
             <w:tcMar>
-              <w:left w:w="78" w:type="dxa"/>
+              <w:left w:w="73" w:type="dxa"/>
             </w:tcMar>
             <w:vAlign w:val="center"/>
           </w:tcPr>
@@ -754,11 +754,11 @@
         <w:trPr/>
         <w:tc>
           <w:tcPr>
-            <w:tcW w:w="1293" w:type="dxa"/>
+            <w:tcW w:w="1058" w:type="dxa"/>
             <w:tcBorders/>
             <w:shd w:fill="auto" w:val="clear"/>
             <w:tcMar>
-              <w:left w:w="78" w:type="dxa"/>
+              <w:left w:w="73" w:type="dxa"/>
             </w:tcMar>
           </w:tcPr>
           <w:p>
@@ -778,11 +778,11 @@
         </w:tc>
         <w:tc>
           <w:tcPr>
-            <w:tcW w:w="7846" w:type="dxa"/>
+            <w:tcW w:w="6421" w:type="dxa"/>
             <w:tcBorders/>
             <w:shd w:fill="auto" w:val="clear"/>
             <w:tcMar>
-              <w:left w:w="78" w:type="dxa"/>
+              <w:left w:w="73" w:type="dxa"/>
             </w:tcMar>
           </w:tcPr>
           <w:p>
@@ -1219,13 +1219,13 @@
         <w:trPr/>
         <w:tc>
           <w:tcPr>
-            <w:tcW w:w="1293" w:type="dxa"/>
+            <w:tcW w:w="1058" w:type="dxa"/>
             <w:tcBorders>
               <w:top w:val="nil"/>
             </w:tcBorders>
             <w:shd w:fill="DDDDDD" w:val="clear"/>
             <w:tcMar>
-              <w:left w:w="78" w:type="dxa"/>
+              <w:left w:w="73" w:type="dxa"/>
             </w:tcMar>
           </w:tcPr>
           <w:p>
@@ -1241,13 +1241,13 @@
         </w:tc>
         <w:tc>
           <w:tcPr>
-            <w:tcW w:w="7846" w:type="dxa"/>
+            <w:tcW w:w="6421" w:type="dxa"/>
             <w:tcBorders>
               <w:top w:val="nil"/>
             </w:tcBorders>
             <w:shd w:fill="DDDDDD" w:val="clear"/>
             <w:tcMar>
-              <w:left w:w="78" w:type="dxa"/>
+              <w:left w:w="73" w:type="dxa"/>
             </w:tcMar>
           </w:tcPr>
           <w:p>
@@ -1267,11 +1267,11 @@
         <w:trPr/>
         <w:tc>
           <w:tcPr>
-            <w:tcW w:w="1293" w:type="dxa"/>
+            <w:tcW w:w="1058" w:type="dxa"/>
             <w:tcBorders/>
             <w:shd w:fill="auto" w:val="clear"/>
             <w:tcMar>
-              <w:left w:w="78" w:type="dxa"/>
+              <w:left w:w="73" w:type="dxa"/>
             </w:tcMar>
           </w:tcPr>
           <w:p>
@@ -1291,11 +1291,11 @@
         </w:tc>
         <w:tc>
           <w:tcPr>
-            <w:tcW w:w="7846" w:type="dxa"/>
+            <w:tcW w:w="6421" w:type="dxa"/>
             <w:tcBorders/>
             <w:shd w:fill="auto" w:val="clear"/>
             <w:tcMar>
-              <w:left w:w="78" w:type="dxa"/>
+              <w:left w:w="73" w:type="dxa"/>
             </w:tcMar>
           </w:tcPr>
           <w:p>
@@ -1732,13 +1732,13 @@
         <w:trPr/>
         <w:tc>
           <w:tcPr>
-            <w:tcW w:w="1293" w:type="dxa"/>
+            <w:tcW w:w="1058" w:type="dxa"/>
             <w:tcBorders>
               <w:top w:val="nil"/>
             </w:tcBorders>
             <w:shd w:fill="DDDDDD" w:val="clear"/>
             <w:tcMar>
-              <w:left w:w="78" w:type="dxa"/>
+              <w:left w:w="73" w:type="dxa"/>
             </w:tcMar>
           </w:tcPr>
           <w:p>
@@ -1754,13 +1754,13 @@
         </w:tc>
         <w:tc>
           <w:tcPr>
-            <w:tcW w:w="7846" w:type="dxa"/>
+            <w:tcW w:w="6421" w:type="dxa"/>
             <w:tcBorders>
               <w:top w:val="nil"/>
             </w:tcBorders>
             <w:shd w:fill="DDDDDD" w:val="clear"/>
             <w:tcMar>
-              <w:left w:w="78" w:type="dxa"/>
+              <w:left w:w="73" w:type="dxa"/>
             </w:tcMar>
           </w:tcPr>
           <w:p>
@@ -1780,13 +1780,13 @@
         <w:trPr/>
         <w:tc>
           <w:tcPr>
-            <w:tcW w:w="1293" w:type="dxa"/>
+            <w:tcW w:w="1058" w:type="dxa"/>
             <w:tcBorders>
               <w:top w:val="nil"/>
             </w:tcBorders>
             <w:shd w:fill="auto" w:val="clear"/>
             <w:tcMar>
-              <w:left w:w="78" w:type="dxa"/>
+              <w:left w:w="73" w:type="dxa"/>
             </w:tcMar>
           </w:tcPr>
           <w:p>
@@ -1803,13 +1803,13 @@
         </w:tc>
         <w:tc>
           <w:tcPr>
-            <w:tcW w:w="7846" w:type="dxa"/>
+            <w:tcW w:w="6421" w:type="dxa"/>
             <w:tcBorders>
               <w:top w:val="nil"/>
             </w:tcBorders>
             <w:shd w:fill="auto" w:val="clear"/>
             <w:tcMar>
-              <w:left w:w="78" w:type="dxa"/>
+              <w:left w:w="73" w:type="dxa"/>
             </w:tcMar>
           </w:tcPr>
           <w:p>
@@ -1883,13 +1883,13 @@
         <w:trPr/>
         <w:tc>
           <w:tcPr>
-            <w:tcW w:w="1293" w:type="dxa"/>
+            <w:tcW w:w="1058" w:type="dxa"/>
             <w:tcBorders>
               <w:top w:val="nil"/>
             </w:tcBorders>
             <w:shd w:fill="DDDDDD" w:val="clear"/>
             <w:tcMar>
-              <w:left w:w="78" w:type="dxa"/>
+              <w:left w:w="73" w:type="dxa"/>
             </w:tcMar>
           </w:tcPr>
           <w:p>
@@ -1905,13 +1905,13 @@
         </w:tc>
         <w:tc>
           <w:tcPr>
-            <w:tcW w:w="7846" w:type="dxa"/>
+            <w:tcW w:w="6421" w:type="dxa"/>
             <w:tcBorders>
               <w:top w:val="nil"/>
             </w:tcBorders>
             <w:shd w:fill="DDDDDD" w:val="clear"/>
             <w:tcMar>
-              <w:left w:w="78" w:type="dxa"/>
+              <w:left w:w="73" w:type="dxa"/>
             </w:tcMar>
           </w:tcPr>
           <w:p>
@@ -1931,13 +1931,13 @@
         <w:trPr/>
         <w:tc>
           <w:tcPr>
-            <w:tcW w:w="1293" w:type="dxa"/>
+            <w:tcW w:w="1058" w:type="dxa"/>
             <w:tcBorders>
               <w:top w:val="nil"/>
             </w:tcBorders>
             <w:shd w:fill="auto" w:val="clear"/>
             <w:tcMar>
-              <w:left w:w="78" w:type="dxa"/>
+              <w:left w:w="73" w:type="dxa"/>
             </w:tcMar>
           </w:tcPr>
           <w:p>
@@ -1954,13 +1954,13 @@
         </w:tc>
         <w:tc>
           <w:tcPr>
-            <w:tcW w:w="7846" w:type="dxa"/>
+            <w:tcW w:w="6421" w:type="dxa"/>
             <w:tcBorders>
               <w:top w:val="nil"/>
             </w:tcBorders>
             <w:shd w:fill="auto" w:val="clear"/>
             <w:tcMar>
-              <w:left w:w="78" w:type="dxa"/>
+              <w:left w:w="73" w:type="dxa"/>
             </w:tcMar>
           </w:tcPr>
           <w:p>
@@ -2034,13 +2034,13 @@
         <w:trPr/>
         <w:tc>
           <w:tcPr>
-            <w:tcW w:w="1293" w:type="dxa"/>
+            <w:tcW w:w="1058" w:type="dxa"/>
             <w:tcBorders>
               <w:top w:val="nil"/>
             </w:tcBorders>
             <w:shd w:fill="DDDDDD" w:val="clear"/>
             <w:tcMar>
-              <w:left w:w="78" w:type="dxa"/>
+              <w:left w:w="73" w:type="dxa"/>
             </w:tcMar>
           </w:tcPr>
           <w:p>
@@ -2056,13 +2056,13 @@
         </w:tc>
         <w:tc>
           <w:tcPr>
-            <w:tcW w:w="7846" w:type="dxa"/>
+            <w:tcW w:w="6421" w:type="dxa"/>
             <w:tcBorders>
               <w:top w:val="nil"/>
             </w:tcBorders>
             <w:shd w:fill="DDDDDD" w:val="clear"/>
             <w:tcMar>
-              <w:left w:w="78" w:type="dxa"/>
+              <w:left w:w="73" w:type="dxa"/>
             </w:tcMar>
           </w:tcPr>
           <w:p>
@@ -2084,13 +2084,13 @@
         <w:trPr/>
         <w:tc>
           <w:tcPr>
-            <w:tcW w:w="1293" w:type="dxa"/>
+            <w:tcW w:w="1058" w:type="dxa"/>
             <w:tcBorders>
               <w:top w:val="nil"/>
             </w:tcBorders>
             <w:shd w:fill="auto" w:val="clear"/>
             <w:tcMar>
-              <w:left w:w="78" w:type="dxa"/>
+              <w:left w:w="73" w:type="dxa"/>
             </w:tcMar>
           </w:tcPr>
           <w:p>
@@ -2107,13 +2107,13 @@
         </w:tc>
         <w:tc>
           <w:tcPr>
-            <w:tcW w:w="7846" w:type="dxa"/>
+            <w:tcW w:w="6421" w:type="dxa"/>
             <w:tcBorders>
               <w:top w:val="nil"/>
             </w:tcBorders>
             <w:shd w:fill="auto" w:val="clear"/>
             <w:tcMar>
-              <w:left w:w="78" w:type="dxa"/>
+              <w:left w:w="73" w:type="dxa"/>
             </w:tcMar>
           </w:tcPr>
           <w:p>
@@ -2311,13 +2311,13 @@
         <w:trPr/>
         <w:tc>
           <w:tcPr>
-            <w:tcW w:w="1293" w:type="dxa"/>
+            <w:tcW w:w="1058" w:type="dxa"/>
             <w:tcBorders>
               <w:top w:val="nil"/>
             </w:tcBorders>
             <w:shd w:fill="EEEEEE" w:val="clear"/>
             <w:tcMar>
-              <w:left w:w="78" w:type="dxa"/>
+              <w:left w:w="73" w:type="dxa"/>
             </w:tcMar>
           </w:tcPr>
           <w:p>
@@ -2333,13 +2333,13 @@
         </w:tc>
         <w:tc>
           <w:tcPr>
-            <w:tcW w:w="7846" w:type="dxa"/>
+            <w:tcW w:w="6421" w:type="dxa"/>
             <w:tcBorders>
               <w:top w:val="nil"/>
             </w:tcBorders>
             <w:shd w:fill="EEEEEE" w:val="clear"/>
             <w:tcMar>
-              <w:left w:w="78" w:type="dxa"/>
+              <w:left w:w="73" w:type="dxa"/>
             </w:tcMar>
           </w:tcPr>
           <w:p>
@@ -2359,13 +2359,13 @@
         <w:trPr/>
         <w:tc>
           <w:tcPr>
-            <w:tcW w:w="1293" w:type="dxa"/>
+            <w:tcW w:w="1058" w:type="dxa"/>
             <w:tcBorders>
               <w:top w:val="nil"/>
             </w:tcBorders>
             <w:shd w:fill="auto" w:val="clear"/>
             <w:tcMar>
-              <w:left w:w="78" w:type="dxa"/>
+              <w:left w:w="73" w:type="dxa"/>
             </w:tcMar>
           </w:tcPr>
           <w:p>
@@ -2382,13 +2382,13 @@
         </w:tc>
         <w:tc>
           <w:tcPr>
-            <w:tcW w:w="7846" w:type="dxa"/>
+            <w:tcW w:w="6421" w:type="dxa"/>
             <w:tcBorders>
               <w:top w:val="nil"/>
             </w:tcBorders>
             <w:shd w:fill="auto" w:val="clear"/>
             <w:tcMar>
-              <w:left w:w="78" w:type="dxa"/>
+              <w:left w:w="73" w:type="dxa"/>
             </w:tcMar>
           </w:tcPr>
           <w:p>
@@ -2423,13 +2423,13 @@
         <w:trPr/>
         <w:tc>
           <w:tcPr>
-            <w:tcW w:w="1293" w:type="dxa"/>
+            <w:tcW w:w="1058" w:type="dxa"/>
             <w:tcBorders>
               <w:top w:val="nil"/>
             </w:tcBorders>
             <w:shd w:fill="DDDDDD" w:val="clear"/>
             <w:tcMar>
-              <w:left w:w="78" w:type="dxa"/>
+              <w:left w:w="73" w:type="dxa"/>
             </w:tcMar>
           </w:tcPr>
           <w:p>
@@ -2445,13 +2445,13 @@
         </w:tc>
         <w:tc>
           <w:tcPr>
-            <w:tcW w:w="7846" w:type="dxa"/>
+            <w:tcW w:w="6421" w:type="dxa"/>
             <w:tcBorders>
               <w:top w:val="nil"/>
             </w:tcBorders>
             <w:shd w:fill="DDDDDD" w:val="clear"/>
             <w:tcMar>
-              <w:left w:w="78" w:type="dxa"/>
+              <w:left w:w="73" w:type="dxa"/>
             </w:tcMar>
           </w:tcPr>
           <w:p>
@@ -2471,13 +2471,13 @@
         <w:trPr/>
         <w:tc>
           <w:tcPr>
-            <w:tcW w:w="1293" w:type="dxa"/>
+            <w:tcW w:w="1058" w:type="dxa"/>
             <w:tcBorders>
               <w:top w:val="nil"/>
             </w:tcBorders>
             <w:shd w:fill="auto" w:val="clear"/>
             <w:tcMar>
-              <w:left w:w="78" w:type="dxa"/>
+              <w:left w:w="73" w:type="dxa"/>
             </w:tcMar>
           </w:tcPr>
           <w:p>
@@ -2494,13 +2494,13 @@
         </w:tc>
         <w:tc>
           <w:tcPr>
-            <w:tcW w:w="7846" w:type="dxa"/>
+            <w:tcW w:w="6421" w:type="dxa"/>
             <w:tcBorders>
               <w:top w:val="nil"/>
             </w:tcBorders>
             <w:shd w:fill="auto" w:val="clear"/>
             <w:tcMar>
-              <w:left w:w="78" w:type="dxa"/>
+              <w:left w:w="73" w:type="dxa"/>
             </w:tcMar>
           </w:tcPr>
           <w:p>
@@ -2535,13 +2535,13 @@
         <w:trPr/>
         <w:tc>
           <w:tcPr>
-            <w:tcW w:w="1293" w:type="dxa"/>
+            <w:tcW w:w="1058" w:type="dxa"/>
             <w:tcBorders>
               <w:top w:val="nil"/>
             </w:tcBorders>
             <w:shd w:fill="EEEEEE" w:val="clear"/>
             <w:tcMar>
-              <w:left w:w="78" w:type="dxa"/>
+              <w:left w:w="73" w:type="dxa"/>
             </w:tcMar>
           </w:tcPr>
           <w:p>
@@ -2557,13 +2557,13 @@
         </w:tc>
         <w:tc>
           <w:tcPr>
-            <w:tcW w:w="7846" w:type="dxa"/>
+            <w:tcW w:w="6421" w:type="dxa"/>
             <w:tcBorders>
               <w:top w:val="nil"/>
             </w:tcBorders>
             <w:shd w:fill="EEEEEE" w:val="clear"/>
             <w:tcMar>
-              <w:left w:w="78" w:type="dxa"/>
+              <w:left w:w="73" w:type="dxa"/>
             </w:tcMar>
           </w:tcPr>
           <w:p>
@@ -2583,13 +2583,13 @@
         <w:trPr/>
         <w:tc>
           <w:tcPr>
-            <w:tcW w:w="1293" w:type="dxa"/>
+            <w:tcW w:w="1058" w:type="dxa"/>
             <w:tcBorders>
               <w:top w:val="nil"/>
             </w:tcBorders>
             <w:shd w:fill="auto" w:val="clear"/>
             <w:tcMar>
-              <w:left w:w="78" w:type="dxa"/>
+              <w:left w:w="73" w:type="dxa"/>
             </w:tcMar>
           </w:tcPr>
           <w:p>
@@ -2606,21 +2606,22 @@
         </w:tc>
         <w:tc>
           <w:tcPr>
-            <w:tcW w:w="7846" w:type="dxa"/>
+            <w:tcW w:w="6421" w:type="dxa"/>
             <w:tcBorders>
               <w:top w:val="nil"/>
             </w:tcBorders>
             <w:shd w:fill="auto" w:val="clear"/>
             <w:tcMar>
-              <w:left w:w="78" w:type="dxa"/>
-            </w:tcMar>
-          </w:tcPr>
-          <w:p>
-            <w:pPr>
-              <w:pStyle w:val="Normal"/>
-              <w:jc w:val="both"/>
-              <w:rPr/>
-            </w:pPr>
+              <w:left w:w="73" w:type="dxa"/>
+            </w:tcMar>
+          </w:tcPr>
+          <w:p>
+            <w:pPr>
+              <w:pStyle w:val="Normal"/>
+              <w:jc w:val="both"/>
+              <w:rPr/>
+            </w:pPr>
+            <w:bookmarkStart w:id="1" w:name="__DdeLink__331_132107193"/>
             <w:r>
               <w:rPr/>
               <w:t>Mostrar gráfico de gastos tras generar una consulta</w:t>
@@ -2654,8 +2655,8 @@
               <w:jc w:val="both"/>
               <w:rPr/>
             </w:pPr>
-            <w:bookmarkStart w:id="1" w:name="__DdeLink__290_1236889927"/>
-            <w:bookmarkEnd w:id="1"/>
+            <w:bookmarkStart w:id="2" w:name="__DdeLink__290_1236889927"/>
+            <w:bookmarkEnd w:id="2"/>
             <w:r>
               <w:rPr>
                 <w:rFonts w:ascii="Arial Narrow" w:hAnsi="Arial Narrow"/>
@@ -2692,12 +2693,162 @@
               <w:jc w:val="both"/>
               <w:rPr/>
             </w:pPr>
+            <w:bookmarkStart w:id="3" w:name="__DdeLink__331_132107193"/>
+            <w:bookmarkEnd w:id="3"/>
             <w:r>
               <w:rPr>
                 <w:rFonts w:ascii="Arial Narrow" w:hAnsi="Arial Narrow"/>
                 <w:i/>
               </w:rPr>
               <w:t>Se muestran los datos en forma gráfica mostrando ingresos y egresos por separado</w:t>
+            </w:r>
+          </w:p>
+        </w:tc>
+      </w:tr>
+      <w:tr>
+        <w:trPr/>
+        <w:tc>
+          <w:tcPr>
+            <w:tcW w:w="1058" w:type="dxa"/>
+            <w:tcBorders>
+              <w:top w:val="nil"/>
+            </w:tcBorders>
+            <w:shd w:fill="auto" w:val="clear"/>
+            <w:tcMar>
+              <w:left w:w="73" w:type="dxa"/>
+            </w:tcMar>
+          </w:tcPr>
+          <w:p>
+            <w:pPr>
+              <w:pStyle w:val="Normal"/>
+              <w:jc w:val="center"/>
+              <w:rPr/>
+            </w:pPr>
+            <w:r>
+              <w:rPr/>
+              <w:t>9</w:t>
+            </w:r>
+          </w:p>
+        </w:tc>
+        <w:tc>
+          <w:tcPr>
+            <w:tcW w:w="6421" w:type="dxa"/>
+            <w:tcBorders>
+              <w:top w:val="nil"/>
+            </w:tcBorders>
+            <w:shd w:fill="auto" w:val="clear"/>
+            <w:tcMar>
+              <w:left w:w="73" w:type="dxa"/>
+            </w:tcMar>
+          </w:tcPr>
+          <w:p>
+            <w:pPr>
+              <w:pStyle w:val="Normal"/>
+              <w:jc w:val="both"/>
+              <w:rPr/>
+            </w:pPr>
+            <w:r>
+              <w:rPr/>
+              <w:t>Realizar traspasos entre cuentas</w:t>
+            </w:r>
+          </w:p>
+          <w:p>
+            <w:pPr>
+              <w:pStyle w:val="Normal"/>
+              <w:numPr>
+                <w:ilvl w:val="0"/>
+                <w:numId w:val="3"/>
+              </w:numPr>
+              <w:jc w:val="both"/>
+              <w:rPr/>
+            </w:pPr>
+            <w:r>
+              <w:rPr>
+                <w:rFonts w:ascii="Arial Narrow" w:hAnsi="Arial Narrow"/>
+                <w:i/>
+              </w:rPr>
+              <w:t xml:space="preserve">Roles participantes: sistema, </w:t>
+            </w:r>
+            <w:r>
+              <w:rPr>
+                <w:rFonts w:ascii="Arial Narrow" w:hAnsi="Arial Narrow"/>
+                <w:i/>
+              </w:rPr>
+              <w:t>usuario</w:t>
+            </w:r>
+          </w:p>
+          <w:p>
+            <w:pPr>
+              <w:pStyle w:val="Normal"/>
+              <w:numPr>
+                <w:ilvl w:val="0"/>
+                <w:numId w:val="3"/>
+              </w:numPr>
+              <w:jc w:val="both"/>
+              <w:rPr/>
+            </w:pPr>
+            <w:bookmarkStart w:id="4" w:name="__DdeLink__290_12368899274"/>
+            <w:bookmarkEnd w:id="4"/>
+            <w:r>
+              <w:rPr>
+                <w:rFonts w:ascii="Arial Narrow" w:hAnsi="Arial Narrow"/>
+                <w:i/>
+              </w:rPr>
+              <w:t xml:space="preserve">Pasos de ejecución: </w:t>
+            </w:r>
+          </w:p>
+          <w:p>
+            <w:pPr>
+              <w:pStyle w:val="Normal"/>
+              <w:numPr>
+                <w:ilvl w:val="0"/>
+                <w:numId w:val="11"/>
+              </w:numPr>
+              <w:jc w:val="both"/>
+              <w:rPr/>
+            </w:pPr>
+            <w:r>
+              <w:rPr>
+                <w:rFonts w:ascii="Arial Narrow" w:hAnsi="Arial Narrow"/>
+                <w:i/>
+              </w:rPr>
+              <w:t xml:space="preserve">click en editar </w:t>
+            </w:r>
+          </w:p>
+          <w:p>
+            <w:pPr>
+              <w:pStyle w:val="Normal"/>
+              <w:numPr>
+                <w:ilvl w:val="0"/>
+                <w:numId w:val="11"/>
+              </w:numPr>
+              <w:jc w:val="both"/>
+              <w:rPr/>
+            </w:pPr>
+            <w:r>
+              <w:rPr>
+                <w:rFonts w:ascii="Arial Narrow" w:hAnsi="Arial Narrow"/>
+                <w:i/>
+              </w:rPr>
+              <w:t>seleccionar select de área a la que se requiere realizar el cambio.</w:t>
+            </w:r>
+          </w:p>
+          <w:p>
+            <w:pPr>
+              <w:pStyle w:val="Normal"/>
+              <w:numPr>
+                <w:ilvl w:val="0"/>
+                <w:numId w:val="11"/>
+              </w:numPr>
+              <w:jc w:val="both"/>
+              <w:rPr/>
+            </w:pPr>
+            <w:r>
+              <w:rPr>
+                <w:rFonts w:ascii="Arial Narrow" w:hAnsi="Arial Narrow"/>
+                <w:i/>
+              </w:rPr>
+              <w:t>Click en aceptar(este cambio se aplica dentro del mismo caso de uso de actualización de un registro).</w:t>
             </w:r>
           </w:p>
         </w:tc>
@@ -2911,29 +3062,29 @@
         <w:tblStyle w:val="Tablaconcuadrcula"/>
         <w:tblW w:w="5000" w:type="pct"/>
         <w:jc w:val="left"/>
-        <w:tblInd w:w="-30" w:type="dxa"/>
+        <w:tblInd w:w="-35" w:type="dxa"/>
         <w:tblCellMar>
           <w:top w:w="0" w:type="dxa"/>
-          <w:left w:w="78" w:type="dxa"/>
+          <w:left w:w="73" w:type="dxa"/>
           <w:bottom w:w="0" w:type="dxa"/>
           <w:right w:w="108" w:type="dxa"/>
         </w:tblCellMar>
         <w:tblLook w:val="04a0"/>
       </w:tblPr>
       <w:tblGrid>
-        <w:gridCol w:w="1293"/>
-        <w:gridCol w:w="7846"/>
+        <w:gridCol w:w="1058"/>
+        <w:gridCol w:w="6421"/>
       </w:tblGrid>
       <w:tr>
         <w:trPr/>
         <w:tc>
           <w:tcPr>
-            <w:tcW w:w="9139" w:type="dxa"/>
+            <w:tcW w:w="7479" w:type="dxa"/>
             <w:gridSpan w:val="2"/>
             <w:tcBorders/>
             <w:shd w:color="auto" w:fill="A6A6A6" w:themeFill="background1" w:themeFillShade="a6" w:val="clear"/>
             <w:tcMar>
-              <w:left w:w="78" w:type="dxa"/>
+              <w:left w:w="73" w:type="dxa"/>
             </w:tcMar>
           </w:tcPr>
           <w:p>
@@ -2957,12 +3108,12 @@
         <w:trPr/>
         <w:tc>
           <w:tcPr>
-            <w:tcW w:w="9139" w:type="dxa"/>
+            <w:tcW w:w="7479" w:type="dxa"/>
             <w:gridSpan w:val="2"/>
             <w:tcBorders/>
             <w:shd w:fill="auto" w:val="clear"/>
             <w:tcMar>
-              <w:left w:w="78" w:type="dxa"/>
+              <w:left w:w="73" w:type="dxa"/>
             </w:tcMar>
           </w:tcPr>
           <w:p>
@@ -2986,11 +3137,11 @@
         <w:trPr/>
         <w:tc>
           <w:tcPr>
-            <w:tcW w:w="1293" w:type="dxa"/>
+            <w:tcW w:w="1058" w:type="dxa"/>
             <w:tcBorders/>
             <w:shd w:color="auto" w:fill="A6A6A6" w:themeFill="background1" w:themeFillShade="a6" w:val="clear"/>
             <w:tcMar>
-              <w:left w:w="78" w:type="dxa"/>
+              <w:left w:w="73" w:type="dxa"/>
             </w:tcMar>
           </w:tcPr>
           <w:p>
@@ -3014,11 +3165,11 @@
         </w:tc>
         <w:tc>
           <w:tcPr>
-            <w:tcW w:w="7846" w:type="dxa"/>
+            <w:tcW w:w="6421" w:type="dxa"/>
             <w:tcBorders/>
             <w:shd w:fill="auto" w:val="clear"/>
             <w:tcMar>
-              <w:left w:w="78" w:type="dxa"/>
+              <w:left w:w="73" w:type="dxa"/>
             </w:tcMar>
           </w:tcPr>
           <w:p>
@@ -3062,29 +3213,29 @@
         <w:tblStyle w:val="Tablaconcuadrcula"/>
         <w:tblW w:w="5000" w:type="pct"/>
         <w:jc w:val="left"/>
-        <w:tblInd w:w="-30" w:type="dxa"/>
+        <w:tblInd w:w="-35" w:type="dxa"/>
         <w:tblCellMar>
           <w:top w:w="0" w:type="dxa"/>
-          <w:left w:w="78" w:type="dxa"/>
+          <w:left w:w="73" w:type="dxa"/>
           <w:bottom w:w="0" w:type="dxa"/>
           <w:right w:w="108" w:type="dxa"/>
         </w:tblCellMar>
         <w:tblLook w:val="04a0"/>
       </w:tblPr>
       <w:tblGrid>
-        <w:gridCol w:w="1293"/>
-        <w:gridCol w:w="7846"/>
+        <w:gridCol w:w="1058"/>
+        <w:gridCol w:w="6421"/>
       </w:tblGrid>
       <w:tr>
         <w:trPr/>
         <w:tc>
           <w:tcPr>
-            <w:tcW w:w="9139" w:type="dxa"/>
+            <w:tcW w:w="7479" w:type="dxa"/>
             <w:gridSpan w:val="2"/>
             <w:tcBorders/>
             <w:shd w:color="auto" w:fill="A6A6A6" w:themeFill="background1" w:themeFillShade="a6" w:val="clear"/>
             <w:tcMar>
-              <w:left w:w="78" w:type="dxa"/>
+              <w:left w:w="73" w:type="dxa"/>
             </w:tcMar>
           </w:tcPr>
           <w:p>
@@ -3112,12 +3263,12 @@
         <w:trPr/>
         <w:tc>
           <w:tcPr>
-            <w:tcW w:w="9139" w:type="dxa"/>
+            <w:tcW w:w="7479" w:type="dxa"/>
             <w:gridSpan w:val="2"/>
             <w:tcBorders/>
             <w:shd w:fill="auto" w:val="clear"/>
             <w:tcMar>
-              <w:left w:w="78" w:type="dxa"/>
+              <w:left w:w="73" w:type="dxa"/>
             </w:tcMar>
           </w:tcPr>
           <w:p>
@@ -3141,11 +3292,11 @@
         <w:trPr/>
         <w:tc>
           <w:tcPr>
-            <w:tcW w:w="1293" w:type="dxa"/>
+            <w:tcW w:w="1058" w:type="dxa"/>
             <w:tcBorders/>
             <w:shd w:color="auto" w:fill="A6A6A6" w:themeFill="background1" w:themeFillShade="a6" w:val="clear"/>
             <w:tcMar>
-              <w:left w:w="78" w:type="dxa"/>
+              <w:left w:w="73" w:type="dxa"/>
             </w:tcMar>
           </w:tcPr>
           <w:p>
@@ -3169,11 +3320,11 @@
         </w:tc>
         <w:tc>
           <w:tcPr>
-            <w:tcW w:w="7846" w:type="dxa"/>
+            <w:tcW w:w="6421" w:type="dxa"/>
             <w:tcBorders/>
             <w:shd w:fill="auto" w:val="clear"/>
             <w:tcMar>
-              <w:left w:w="78" w:type="dxa"/>
+              <w:left w:w="73" w:type="dxa"/>
             </w:tcMar>
           </w:tcPr>
           <w:p>
@@ -3217,29 +3368,29 @@
         <w:tblStyle w:val="Tablaconcuadrcula"/>
         <w:tblW w:w="5000" w:type="pct"/>
         <w:jc w:val="left"/>
-        <w:tblInd w:w="-30" w:type="dxa"/>
+        <w:tblInd w:w="-35" w:type="dxa"/>
         <w:tblCellMar>
           <w:top w:w="0" w:type="dxa"/>
-          <w:left w:w="78" w:type="dxa"/>
+          <w:left w:w="73" w:type="dxa"/>
           <w:bottom w:w="0" w:type="dxa"/>
           <w:right w:w="108" w:type="dxa"/>
         </w:tblCellMar>
         <w:tblLook w:val="04a0"/>
       </w:tblPr>
       <w:tblGrid>
-        <w:gridCol w:w="1293"/>
-        <w:gridCol w:w="7846"/>
+        <w:gridCol w:w="1058"/>
+        <w:gridCol w:w="6421"/>
       </w:tblGrid>
       <w:tr>
         <w:trPr/>
         <w:tc>
           <w:tcPr>
-            <w:tcW w:w="9139" w:type="dxa"/>
+            <w:tcW w:w="7479" w:type="dxa"/>
             <w:gridSpan w:val="2"/>
             <w:tcBorders/>
             <w:shd w:color="auto" w:fill="A6A6A6" w:themeFill="background1" w:themeFillShade="a6" w:val="clear"/>
             <w:tcMar>
-              <w:left w:w="78" w:type="dxa"/>
+              <w:left w:w="73" w:type="dxa"/>
             </w:tcMar>
           </w:tcPr>
           <w:p>
@@ -3263,12 +3414,12 @@
         <w:trPr/>
         <w:tc>
           <w:tcPr>
-            <w:tcW w:w="9139" w:type="dxa"/>
+            <w:tcW w:w="7479" w:type="dxa"/>
             <w:gridSpan w:val="2"/>
             <w:tcBorders/>
             <w:shd w:fill="auto" w:val="clear"/>
             <w:tcMar>
-              <w:left w:w="78" w:type="dxa"/>
+              <w:left w:w="73" w:type="dxa"/>
             </w:tcMar>
           </w:tcPr>
           <w:p>
@@ -3292,11 +3443,11 @@
         <w:trPr/>
         <w:tc>
           <w:tcPr>
-            <w:tcW w:w="1293" w:type="dxa"/>
+            <w:tcW w:w="1058" w:type="dxa"/>
             <w:tcBorders/>
             <w:shd w:color="auto" w:fill="A6A6A6" w:themeFill="background1" w:themeFillShade="a6" w:val="clear"/>
             <w:tcMar>
-              <w:left w:w="78" w:type="dxa"/>
+              <w:left w:w="73" w:type="dxa"/>
             </w:tcMar>
           </w:tcPr>
           <w:p>
@@ -3320,11 +3471,11 @@
         </w:tc>
         <w:tc>
           <w:tcPr>
-            <w:tcW w:w="7846" w:type="dxa"/>
+            <w:tcW w:w="6421" w:type="dxa"/>
             <w:tcBorders/>
             <w:shd w:fill="auto" w:val="clear"/>
             <w:tcMar>
-              <w:left w:w="78" w:type="dxa"/>
+              <w:left w:w="73" w:type="dxa"/>
             </w:tcMar>
           </w:tcPr>
           <w:p>
@@ -3351,13 +3502,13 @@
         <w:trPr/>
         <w:tc>
           <w:tcPr>
-            <w:tcW w:w="1293" w:type="dxa"/>
+            <w:tcW w:w="1058" w:type="dxa"/>
             <w:tcBorders>
               <w:top w:val="nil"/>
             </w:tcBorders>
             <w:shd w:color="auto" w:fill="A6A6A6" w:themeFill="background1" w:themeFillShade="a6" w:val="clear"/>
             <w:tcMar>
-              <w:left w:w="78" w:type="dxa"/>
+              <w:left w:w="73" w:type="dxa"/>
             </w:tcMar>
           </w:tcPr>
           <w:p>
@@ -3374,13 +3525,13 @@
         </w:tc>
         <w:tc>
           <w:tcPr>
-            <w:tcW w:w="7846" w:type="dxa"/>
+            <w:tcW w:w="6421" w:type="dxa"/>
             <w:tcBorders>
               <w:top w:val="nil"/>
             </w:tcBorders>
             <w:shd w:fill="auto" w:val="clear"/>
             <w:tcMar>
-              <w:left w:w="78" w:type="dxa"/>
+              <w:left w:w="73" w:type="dxa"/>
             </w:tcMar>
           </w:tcPr>
           <w:p>
@@ -3407,13 +3558,13 @@
         <w:trPr/>
         <w:tc>
           <w:tcPr>
-            <w:tcW w:w="1293" w:type="dxa"/>
+            <w:tcW w:w="1058" w:type="dxa"/>
             <w:tcBorders>
               <w:top w:val="nil"/>
             </w:tcBorders>
             <w:shd w:color="auto" w:fill="A6A6A6" w:themeFill="background1" w:themeFillShade="a6" w:val="clear"/>
             <w:tcMar>
-              <w:left w:w="78" w:type="dxa"/>
+              <w:left w:w="73" w:type="dxa"/>
             </w:tcMar>
           </w:tcPr>
           <w:p>
@@ -3430,13 +3581,13 @@
         </w:tc>
         <w:tc>
           <w:tcPr>
-            <w:tcW w:w="7846" w:type="dxa"/>
+            <w:tcW w:w="6421" w:type="dxa"/>
             <w:tcBorders>
               <w:top w:val="nil"/>
             </w:tcBorders>
             <w:shd w:fill="auto" w:val="clear"/>
             <w:tcMar>
-              <w:left w:w="78" w:type="dxa"/>
+              <w:left w:w="73" w:type="dxa"/>
             </w:tcMar>
           </w:tcPr>
           <w:p>
@@ -3480,29 +3631,29 @@
         <w:tblStyle w:val="Tablaconcuadrcula"/>
         <w:tblW w:w="5000" w:type="pct"/>
         <w:jc w:val="left"/>
-        <w:tblInd w:w="-30" w:type="dxa"/>
+        <w:tblInd w:w="-35" w:type="dxa"/>
         <w:tblCellMar>
           <w:top w:w="0" w:type="dxa"/>
-          <w:left w:w="78" w:type="dxa"/>
+          <w:left w:w="73" w:type="dxa"/>
           <w:bottom w:w="0" w:type="dxa"/>
           <w:right w:w="108" w:type="dxa"/>
         </w:tblCellMar>
         <w:tblLook w:val="04a0"/>
       </w:tblPr>
       <w:tblGrid>
-        <w:gridCol w:w="1293"/>
-        <w:gridCol w:w="7846"/>
+        <w:gridCol w:w="1058"/>
+        <w:gridCol w:w="6421"/>
       </w:tblGrid>
       <w:tr>
         <w:trPr/>
         <w:tc>
           <w:tcPr>
-            <w:tcW w:w="9139" w:type="dxa"/>
+            <w:tcW w:w="7479" w:type="dxa"/>
             <w:gridSpan w:val="2"/>
             <w:tcBorders/>
             <w:shd w:color="auto" w:fill="A6A6A6" w:themeFill="background1" w:themeFillShade="a6" w:val="clear"/>
             <w:tcMar>
-              <w:left w:w="78" w:type="dxa"/>
+              <w:left w:w="73" w:type="dxa"/>
             </w:tcMar>
           </w:tcPr>
           <w:p>
@@ -3526,12 +3677,12 @@
         <w:trPr/>
         <w:tc>
           <w:tcPr>
-            <w:tcW w:w="9139" w:type="dxa"/>
+            <w:tcW w:w="7479" w:type="dxa"/>
             <w:gridSpan w:val="2"/>
             <w:tcBorders/>
             <w:shd w:fill="auto" w:val="clear"/>
             <w:tcMar>
-              <w:left w:w="78" w:type="dxa"/>
+              <w:left w:w="73" w:type="dxa"/>
             </w:tcMar>
           </w:tcPr>
           <w:p>
@@ -3555,11 +3706,11 @@
         <w:trPr/>
         <w:tc>
           <w:tcPr>
-            <w:tcW w:w="1293" w:type="dxa"/>
+            <w:tcW w:w="1058" w:type="dxa"/>
             <w:tcBorders/>
             <w:shd w:color="auto" w:fill="A6A6A6" w:themeFill="background1" w:themeFillShade="a6" w:val="clear"/>
             <w:tcMar>
-              <w:left w:w="78" w:type="dxa"/>
+              <w:left w:w="73" w:type="dxa"/>
             </w:tcMar>
           </w:tcPr>
           <w:p>
@@ -3583,11 +3734,11 @@
         </w:tc>
         <w:tc>
           <w:tcPr>
-            <w:tcW w:w="7846" w:type="dxa"/>
+            <w:tcW w:w="6421" w:type="dxa"/>
             <w:tcBorders/>
             <w:shd w:fill="auto" w:val="clear"/>
             <w:tcMar>
-              <w:left w:w="78" w:type="dxa"/>
+              <w:left w:w="73" w:type="dxa"/>
             </w:tcMar>
           </w:tcPr>
           <w:p>
@@ -3631,29 +3782,29 @@
         <w:tblStyle w:val="Tablaconcuadrcula"/>
         <w:tblW w:w="5000" w:type="pct"/>
         <w:jc w:val="left"/>
-        <w:tblInd w:w="-30" w:type="dxa"/>
+        <w:tblInd w:w="-35" w:type="dxa"/>
         <w:tblCellMar>
           <w:top w:w="0" w:type="dxa"/>
-          <w:left w:w="78" w:type="dxa"/>
+          <w:left w:w="73" w:type="dxa"/>
           <w:bottom w:w="0" w:type="dxa"/>
           <w:right w:w="108" w:type="dxa"/>
         </w:tblCellMar>
         <w:tblLook w:val="04a0"/>
       </w:tblPr>
       <w:tblGrid>
-        <w:gridCol w:w="1293"/>
-        <w:gridCol w:w="7846"/>
+        <w:gridCol w:w="1058"/>
+        <w:gridCol w:w="6421"/>
       </w:tblGrid>
       <w:tr>
         <w:trPr/>
         <w:tc>
           <w:tcPr>
-            <w:tcW w:w="9139" w:type="dxa"/>
+            <w:tcW w:w="7479" w:type="dxa"/>
             <w:gridSpan w:val="2"/>
             <w:tcBorders/>
             <w:shd w:color="auto" w:fill="A6A6A6" w:themeFill="background1" w:themeFillShade="a6" w:val="clear"/>
             <w:tcMar>
-              <w:left w:w="78" w:type="dxa"/>
+              <w:left w:w="73" w:type="dxa"/>
             </w:tcMar>
           </w:tcPr>
           <w:p>
@@ -3677,12 +3828,12 @@
         <w:trPr/>
         <w:tc>
           <w:tcPr>
-            <w:tcW w:w="9139" w:type="dxa"/>
+            <w:tcW w:w="7479" w:type="dxa"/>
             <w:gridSpan w:val="2"/>
             <w:tcBorders/>
             <w:shd w:fill="auto" w:val="clear"/>
             <w:tcMar>
-              <w:left w:w="78" w:type="dxa"/>
+              <w:left w:w="73" w:type="dxa"/>
             </w:tcMar>
           </w:tcPr>
           <w:p>
@@ -3706,11 +3857,11 @@
         <w:trPr/>
         <w:tc>
           <w:tcPr>
-            <w:tcW w:w="1293" w:type="dxa"/>
+            <w:tcW w:w="1058" w:type="dxa"/>
             <w:tcBorders/>
             <w:shd w:color="auto" w:fill="A6A6A6" w:themeFill="background1" w:themeFillShade="a6" w:val="clear"/>
             <w:tcMar>
-              <w:left w:w="78" w:type="dxa"/>
+              <w:left w:w="73" w:type="dxa"/>
             </w:tcMar>
           </w:tcPr>
           <w:p>
@@ -3734,11 +3885,11 @@
         </w:tc>
         <w:tc>
           <w:tcPr>
-            <w:tcW w:w="7846" w:type="dxa"/>
+            <w:tcW w:w="6421" w:type="dxa"/>
             <w:tcBorders/>
             <w:shd w:fill="auto" w:val="clear"/>
             <w:tcMar>
-              <w:left w:w="78" w:type="dxa"/>
+              <w:left w:w="73" w:type="dxa"/>
             </w:tcMar>
           </w:tcPr>
           <w:p>
@@ -3797,29 +3948,29 @@
         <w:tblStyle w:val="Tablaconcuadrcula"/>
         <w:tblW w:w="5000" w:type="pct"/>
         <w:jc w:val="left"/>
-        <w:tblInd w:w="-30" w:type="dxa"/>
+        <w:tblInd w:w="-35" w:type="dxa"/>
         <w:tblCellMar>
           <w:top w:w="0" w:type="dxa"/>
-          <w:left w:w="78" w:type="dxa"/>
+          <w:left w:w="73" w:type="dxa"/>
           <w:bottom w:w="0" w:type="dxa"/>
           <w:right w:w="108" w:type="dxa"/>
         </w:tblCellMar>
         <w:tblLook w:val="04a0"/>
       </w:tblPr>
       <w:tblGrid>
-        <w:gridCol w:w="1293"/>
-        <w:gridCol w:w="7846"/>
+        <w:gridCol w:w="1058"/>
+        <w:gridCol w:w="6421"/>
       </w:tblGrid>
       <w:tr>
         <w:trPr/>
         <w:tc>
           <w:tcPr>
-            <w:tcW w:w="9139" w:type="dxa"/>
+            <w:tcW w:w="7479" w:type="dxa"/>
             <w:gridSpan w:val="2"/>
             <w:tcBorders/>
             <w:shd w:color="auto" w:fill="A6A6A6" w:themeFill="background1" w:themeFillShade="a6" w:val="clear"/>
             <w:tcMar>
-              <w:left w:w="78" w:type="dxa"/>
+              <w:left w:w="73" w:type="dxa"/>
             </w:tcMar>
           </w:tcPr>
           <w:p>
@@ -3843,12 +3994,12 @@
         <w:trPr/>
         <w:tc>
           <w:tcPr>
-            <w:tcW w:w="9139" w:type="dxa"/>
+            <w:tcW w:w="7479" w:type="dxa"/>
             <w:gridSpan w:val="2"/>
             <w:tcBorders/>
             <w:shd w:fill="auto" w:val="clear"/>
             <w:tcMar>
-              <w:left w:w="78" w:type="dxa"/>
+              <w:left w:w="73" w:type="dxa"/>
             </w:tcMar>
           </w:tcPr>
           <w:p>
@@ -3872,11 +4023,11 @@
         <w:trPr/>
         <w:tc>
           <w:tcPr>
-            <w:tcW w:w="1293" w:type="dxa"/>
+            <w:tcW w:w="1058" w:type="dxa"/>
             <w:tcBorders/>
             <w:shd w:color="auto" w:fill="A6A6A6" w:themeFill="background1" w:themeFillShade="a6" w:val="clear"/>
             <w:tcMar>
-              <w:left w:w="78" w:type="dxa"/>
+              <w:left w:w="73" w:type="dxa"/>
             </w:tcMar>
           </w:tcPr>
           <w:p>
@@ -3900,11 +4051,11 @@
         </w:tc>
         <w:tc>
           <w:tcPr>
-            <w:tcW w:w="7846" w:type="dxa"/>
+            <w:tcW w:w="6421" w:type="dxa"/>
             <w:tcBorders/>
             <w:shd w:fill="auto" w:val="clear"/>
             <w:tcMar>
-              <w:left w:w="78" w:type="dxa"/>
+              <w:left w:w="73" w:type="dxa"/>
             </w:tcMar>
           </w:tcPr>
           <w:p>
@@ -3931,13 +4082,13 @@
         <w:trPr/>
         <w:tc>
           <w:tcPr>
-            <w:tcW w:w="1293" w:type="dxa"/>
+            <w:tcW w:w="1058" w:type="dxa"/>
             <w:tcBorders>
               <w:top w:val="nil"/>
             </w:tcBorders>
             <w:shd w:color="auto" w:fill="A6A6A6" w:themeFill="background1" w:themeFillShade="a6" w:val="clear"/>
             <w:tcMar>
-              <w:left w:w="78" w:type="dxa"/>
+              <w:left w:w="73" w:type="dxa"/>
             </w:tcMar>
           </w:tcPr>
           <w:p>
@@ -3954,13 +4105,13 @@
         </w:tc>
         <w:tc>
           <w:tcPr>
-            <w:tcW w:w="7846" w:type="dxa"/>
+            <w:tcW w:w="6421" w:type="dxa"/>
             <w:tcBorders>
               <w:top w:val="nil"/>
             </w:tcBorders>
             <w:shd w:fill="auto" w:val="clear"/>
             <w:tcMar>
-              <w:left w:w="78" w:type="dxa"/>
+              <w:left w:w="73" w:type="dxa"/>
             </w:tcMar>
           </w:tcPr>
           <w:p>
@@ -4126,29 +4277,29 @@
         <w:tblStyle w:val="Tablaconcuadrcula"/>
         <w:tblW w:w="5000" w:type="pct"/>
         <w:jc w:val="left"/>
-        <w:tblInd w:w="-30" w:type="dxa"/>
+        <w:tblInd w:w="-35" w:type="dxa"/>
         <w:tblCellMar>
           <w:top w:w="0" w:type="dxa"/>
-          <w:left w:w="78" w:type="dxa"/>
+          <w:left w:w="73" w:type="dxa"/>
           <w:bottom w:w="0" w:type="dxa"/>
           <w:right w:w="108" w:type="dxa"/>
         </w:tblCellMar>
         <w:tblLook w:val="04a0"/>
       </w:tblPr>
       <w:tblGrid>
-        <w:gridCol w:w="1293"/>
-        <w:gridCol w:w="7846"/>
+        <w:gridCol w:w="1058"/>
+        <w:gridCol w:w="6421"/>
       </w:tblGrid>
       <w:tr>
         <w:trPr/>
         <w:tc>
           <w:tcPr>
-            <w:tcW w:w="9139" w:type="dxa"/>
+            <w:tcW w:w="7479" w:type="dxa"/>
             <w:gridSpan w:val="2"/>
             <w:tcBorders/>
             <w:shd w:color="auto" w:fill="A6A6A6" w:themeFill="background1" w:themeFillShade="a6" w:val="clear"/>
             <w:tcMar>
-              <w:left w:w="78" w:type="dxa"/>
+              <w:left w:w="73" w:type="dxa"/>
             </w:tcMar>
           </w:tcPr>
           <w:p>
@@ -4172,12 +4323,12 @@
         <w:trPr/>
         <w:tc>
           <w:tcPr>
-            <w:tcW w:w="9139" w:type="dxa"/>
+            <w:tcW w:w="7479" w:type="dxa"/>
             <w:gridSpan w:val="2"/>
             <w:tcBorders/>
             <w:shd w:fill="auto" w:val="clear"/>
             <w:tcMar>
-              <w:left w:w="78" w:type="dxa"/>
+              <w:left w:w="73" w:type="dxa"/>
             </w:tcMar>
           </w:tcPr>
           <w:p>
@@ -4201,11 +4352,11 @@
         <w:trPr/>
         <w:tc>
           <w:tcPr>
-            <w:tcW w:w="1293" w:type="dxa"/>
+            <w:tcW w:w="1058" w:type="dxa"/>
             <w:tcBorders/>
             <w:shd w:color="auto" w:fill="A6A6A6" w:themeFill="background1" w:themeFillShade="a6" w:val="clear"/>
             <w:tcMar>
-              <w:left w:w="78" w:type="dxa"/>
+              <w:left w:w="73" w:type="dxa"/>
             </w:tcMar>
           </w:tcPr>
           <w:p>
@@ -4229,11 +4380,11 @@
         </w:tc>
         <w:tc>
           <w:tcPr>
-            <w:tcW w:w="7846" w:type="dxa"/>
+            <w:tcW w:w="6421" w:type="dxa"/>
             <w:tcBorders/>
             <w:shd w:fill="auto" w:val="clear"/>
             <w:tcMar>
-              <w:left w:w="78" w:type="dxa"/>
+              <w:left w:w="73" w:type="dxa"/>
             </w:tcMar>
           </w:tcPr>
           <w:p>
@@ -4277,29 +4428,29 @@
         <w:tblStyle w:val="Tablaconcuadrcula"/>
         <w:tblW w:w="5000" w:type="pct"/>
         <w:jc w:val="left"/>
-        <w:tblInd w:w="-30" w:type="dxa"/>
+        <w:tblInd w:w="-35" w:type="dxa"/>
         <w:tblCellMar>
           <w:top w:w="0" w:type="dxa"/>
-          <w:left w:w="78" w:type="dxa"/>
+          <w:left w:w="73" w:type="dxa"/>
           <w:bottom w:w="0" w:type="dxa"/>
           <w:right w:w="108" w:type="dxa"/>
         </w:tblCellMar>
         <w:tblLook w:val="04a0"/>
       </w:tblPr>
       <w:tblGrid>
-        <w:gridCol w:w="1293"/>
-        <w:gridCol w:w="7846"/>
+        <w:gridCol w:w="1058"/>
+        <w:gridCol w:w="6421"/>
       </w:tblGrid>
       <w:tr>
         <w:trPr/>
         <w:tc>
           <w:tcPr>
-            <w:tcW w:w="9139" w:type="dxa"/>
+            <w:tcW w:w="7479" w:type="dxa"/>
             <w:gridSpan w:val="2"/>
             <w:tcBorders/>
             <w:shd w:color="auto" w:fill="A6A6A6" w:themeFill="background1" w:themeFillShade="a6" w:val="clear"/>
             <w:tcMar>
-              <w:left w:w="78" w:type="dxa"/>
+              <w:left w:w="73" w:type="dxa"/>
             </w:tcMar>
           </w:tcPr>
           <w:p>
@@ -4323,12 +4474,12 @@
         <w:trPr/>
         <w:tc>
           <w:tcPr>
-            <w:tcW w:w="9139" w:type="dxa"/>
+            <w:tcW w:w="7479" w:type="dxa"/>
             <w:gridSpan w:val="2"/>
             <w:tcBorders/>
             <w:shd w:fill="auto" w:val="clear"/>
             <w:tcMar>
-              <w:left w:w="78" w:type="dxa"/>
+              <w:left w:w="73" w:type="dxa"/>
             </w:tcMar>
           </w:tcPr>
           <w:p>
@@ -4352,11 +4503,11 @@
         <w:trPr/>
         <w:tc>
           <w:tcPr>
-            <w:tcW w:w="1293" w:type="dxa"/>
+            <w:tcW w:w="1058" w:type="dxa"/>
             <w:tcBorders/>
             <w:shd w:color="auto" w:fill="A6A6A6" w:themeFill="background1" w:themeFillShade="a6" w:val="clear"/>
             <w:tcMar>
-              <w:left w:w="78" w:type="dxa"/>
+              <w:left w:w="73" w:type="dxa"/>
             </w:tcMar>
           </w:tcPr>
           <w:p>
@@ -4380,11 +4531,11 @@
         </w:tc>
         <w:tc>
           <w:tcPr>
-            <w:tcW w:w="7846" w:type="dxa"/>
+            <w:tcW w:w="6421" w:type="dxa"/>
             <w:tcBorders/>
             <w:shd w:fill="auto" w:val="clear"/>
             <w:tcMar>
-              <w:left w:w="78" w:type="dxa"/>
+              <w:left w:w="73" w:type="dxa"/>
             </w:tcMar>
           </w:tcPr>
           <w:p>
@@ -4411,13 +4562,13 @@
         <w:trPr/>
         <w:tc>
           <w:tcPr>
-            <w:tcW w:w="1293" w:type="dxa"/>
+            <w:tcW w:w="1058" w:type="dxa"/>
             <w:tcBorders>
               <w:top w:val="nil"/>
             </w:tcBorders>
             <w:shd w:color="auto" w:fill="A6A6A6" w:themeFill="background1" w:themeFillShade="a6" w:val="clear"/>
             <w:tcMar>
-              <w:left w:w="78" w:type="dxa"/>
+              <w:left w:w="73" w:type="dxa"/>
             </w:tcMar>
           </w:tcPr>
           <w:p>
@@ -4434,13 +4585,13 @@
         </w:tc>
         <w:tc>
           <w:tcPr>
-            <w:tcW w:w="7846" w:type="dxa"/>
+            <w:tcW w:w="6421" w:type="dxa"/>
             <w:tcBorders>
               <w:top w:val="nil"/>
             </w:tcBorders>
             <w:shd w:fill="auto" w:val="clear"/>
             <w:tcMar>
-              <w:left w:w="78" w:type="dxa"/>
+              <w:left w:w="73" w:type="dxa"/>
             </w:tcMar>
           </w:tcPr>
           <w:p>
@@ -4511,7 +4662,7 @@
       <w:headerReference w:type="default" r:id="rId2"/>
       <w:type w:val="nextPage"/>
       <w:pgSz w:w="12240" w:h="15840"/>
-      <w:pgMar w:left="1580" w:right="1520" w:header="3736" w:top="4711" w:footer="0" w:bottom="7018" w:gutter="0"/>
+      <w:pgMar w:left="2410" w:right="2350" w:header="4166" w:top="5141" w:footer="0" w:bottom="7848" w:gutter="0"/>
       <w:pgBorders w:display="allPages" w:offsetFrom="text">
         <w:top w:val="double" w:sz="28" w:space="11" w:color="C0C0C0"/>
         <w:left w:val="double" w:sz="28" w:space="31" w:color="C0C0C0"/>
@@ -4541,7 +4692,7 @@
       </w:tabs>
       <w:suppressAutoHyphens w:val="true"/>
       <w:bidi w:val="0"/>
-      <w:ind w:left="0" w:right="-2041" w:firstLine="850"/>
+      <w:ind w:left="0" w:right="0" w:firstLine="850"/>
       <w:jc w:val="center"/>
       <w:rPr>
         <w:b/>
@@ -4555,7 +4706,7 @@
       <mc:AlternateContent>
         <mc:Choice Requires="wps">
           <w:drawing>
-            <wp:anchor behindDoc="1" distT="0" distB="0" distL="114300" distR="114300" simplePos="0" locked="0" layoutInCell="1" allowOverlap="1" relativeHeight="16">
+            <wp:anchor behindDoc="1" distT="0" distB="0" distL="114300" distR="114300" simplePos="0" locked="0" layoutInCell="1" allowOverlap="1" relativeHeight="23">
               <wp:simplePos x="0" y="0"/>
               <wp:positionH relativeFrom="column">
                 <wp:posOffset>2851785</wp:posOffset>
@@ -4563,7 +4714,7 @@
               <wp:positionV relativeFrom="paragraph">
                 <wp:posOffset>-88265</wp:posOffset>
               </wp:positionV>
-              <wp:extent cx="3117215" cy="513715"/>
+              <wp:extent cx="3117850" cy="514350"/>
               <wp:effectExtent l="0" t="0" r="0" b="0"/>
               <wp:wrapNone/>
               <wp:docPr id="1" name=""/>
@@ -4574,7 +4725,7 @@
                     <wps:spPr>
                       <a:xfrm>
                         <a:off x="0" y="0"/>
-                        <a:ext cx="3116520" cy="513000"/>
+                        <a:ext cx="3117240" cy="513720"/>
                       </a:xfrm>
                       <a:prstGeom prst="rect">
                         <a:avLst/>
@@ -4619,7 +4770,7 @@
         </mc:Choice>
         <mc:Fallback>
           <w:pict>
-            <v:rect id="shape_0" fillcolor="white" stroked="f" style="position:absolute;margin-left:224.55pt;margin-top:-6.95pt;width:245.35pt;height:40.35pt">
+            <v:rect id="shape_0" fillcolor="white" stroked="f" style="position:absolute;margin-left:224.55pt;margin-top:-6.95pt;width:245.4pt;height:40.4pt">
               <w10:wrap type="square"/>
               <v:fill type="solid" color2="black" o:detectmouseclick="t" opacity="0.56"/>
               <v:stroke color="#3465a4" joinstyle="round" endcap="flat"/>
@@ -5883,6 +6034,125 @@
   <w:abstractNum w:abstractNumId="11">
     <w:lvl w:ilvl="0">
       <w:start w:val="1"/>
+      <w:numFmt w:val="decimal"/>
+      <w:lvlText w:val="%1."/>
+      <w:lvlJc w:val="left"/>
+      <w:pPr>
+        <w:tabs>
+          <w:tab w:val="num" w:pos="720"/>
+        </w:tabs>
+        <w:ind w:left="720" w:hanging="360"/>
+      </w:pPr>
+      <w:rPr/>
+    </w:lvl>
+    <w:lvl w:ilvl="1">
+      <w:start w:val="1"/>
+      <w:numFmt w:val="decimal"/>
+      <w:lvlText w:val="%2."/>
+      <w:lvlJc w:val="left"/>
+      <w:pPr>
+        <w:tabs>
+          <w:tab w:val="num" w:pos="1080"/>
+        </w:tabs>
+        <w:ind w:left="1080" w:hanging="360"/>
+      </w:pPr>
+      <w:rPr/>
+    </w:lvl>
+    <w:lvl w:ilvl="2">
+      <w:start w:val="1"/>
+      <w:numFmt w:val="decimal"/>
+      <w:lvlText w:val="%3."/>
+      <w:lvlJc w:val="left"/>
+      <w:pPr>
+        <w:tabs>
+          <w:tab w:val="num" w:pos="1440"/>
+        </w:tabs>
+        <w:ind w:left="1440" w:hanging="360"/>
+      </w:pPr>
+      <w:rPr/>
+    </w:lvl>
+    <w:lvl w:ilvl="3">
+      <w:start w:val="1"/>
+      <w:numFmt w:val="decimal"/>
+      <w:lvlText w:val="%4."/>
+      <w:lvlJc w:val="left"/>
+      <w:pPr>
+        <w:tabs>
+          <w:tab w:val="num" w:pos="1800"/>
+        </w:tabs>
+        <w:ind w:left="1800" w:hanging="360"/>
+      </w:pPr>
+      <w:rPr/>
+    </w:lvl>
+    <w:lvl w:ilvl="4">
+      <w:start w:val="1"/>
+      <w:numFmt w:val="decimal"/>
+      <w:lvlText w:val="%5."/>
+      <w:lvlJc w:val="left"/>
+      <w:pPr>
+        <w:tabs>
+          <w:tab w:val="num" w:pos="2160"/>
+        </w:tabs>
+        <w:ind w:left="2160" w:hanging="360"/>
+      </w:pPr>
+      <w:rPr/>
+    </w:lvl>
+    <w:lvl w:ilvl="5">
+      <w:start w:val="1"/>
+      <w:numFmt w:val="decimal"/>
+      <w:lvlText w:val="%6."/>
+      <w:lvlJc w:val="left"/>
+      <w:pPr>
+        <w:tabs>
+          <w:tab w:val="num" w:pos="2520"/>
+        </w:tabs>
+        <w:ind w:left="2520" w:hanging="360"/>
+      </w:pPr>
+      <w:rPr/>
+    </w:lvl>
+    <w:lvl w:ilvl="6">
+      <w:start w:val="1"/>
+      <w:numFmt w:val="decimal"/>
+      <w:lvlText w:val="%7."/>
+      <w:lvlJc w:val="left"/>
+      <w:pPr>
+        <w:tabs>
+          <w:tab w:val="num" w:pos="2880"/>
+        </w:tabs>
+        <w:ind w:left="2880" w:hanging="360"/>
+      </w:pPr>
+      <w:rPr/>
+    </w:lvl>
+    <w:lvl w:ilvl="7">
+      <w:start w:val="1"/>
+      <w:numFmt w:val="decimal"/>
+      <w:lvlText w:val="%8."/>
+      <w:lvlJc w:val="left"/>
+      <w:pPr>
+        <w:tabs>
+          <w:tab w:val="num" w:pos="3240"/>
+        </w:tabs>
+        <w:ind w:left="3240" w:hanging="360"/>
+      </w:pPr>
+      <w:rPr/>
+    </w:lvl>
+    <w:lvl w:ilvl="8">
+      <w:start w:val="1"/>
+      <w:numFmt w:val="decimal"/>
+      <w:lvlText w:val="%9."/>
+      <w:lvlJc w:val="left"/>
+      <w:pPr>
+        <w:tabs>
+          <w:tab w:val="num" w:pos="3600"/>
+        </w:tabs>
+        <w:ind w:left="3600" w:hanging="360"/>
+      </w:pPr>
+      <w:rPr/>
+    </w:lvl>
+  </w:abstractNum>
+  <w:abstractNum w:abstractNumId="12">
+    <w:lvl w:ilvl="0">
+      <w:start w:val="1"/>
       <w:numFmt w:val="none"/>
       <w:suff w:val="nothing"/>
       <w:lvlText w:val=""/>
@@ -6031,6 +6301,9 @@
   </w:num>
   <w:num w:numId="11">
     <w:abstractNumId w:val="11"/>
+  </w:num>
+  <w:num w:numId="12">
+    <w:abstractNumId w:val="12"/>
   </w:num>
 </w:numbering>
 </file>
@@ -6311,6 +6584,13 @@
   </w:style>
   <w:style w:type="character" w:styleId="ListLabel6">
     <w:name w:val="ListLabel 6"/>
+    <w:qFormat/>
+    <w:rPr>
+      <w:rFonts w:cs="OpenSymbol"/>
+    </w:rPr>
+  </w:style>
+  <w:style w:type="character" w:styleId="ListLabel7">
+    <w:name w:val="ListLabel 7"/>
     <w:qFormat/>
     <w:rPr>
       <w:rFonts w:cs="OpenSymbol"/>

</xml_diff>